<commit_message>
add whatsapp csv record
</commit_message>
<xml_diff>
--- a/hebrew-dryPart.docx
+++ b/hebrew-dryPart.docx
@@ -7,7 +7,7 @@
         <w:bidi/>
         <w:spacing w:line="360" w:lineRule="auto"/>
         <w:rPr>
-          <w:rFonts w:ascii="Assistant SemiBold" w:hAnsi="Assistant SemiBold" w:cs="Assistant SemiBold" w:hint="cs"/>
+          <w:rFonts w:ascii="Assistant SemiBold" w:hAnsi="Assistant SemiBold" w:cs="Assistant SemiBold"/>
           <w:b/>
           <w:bCs/>
           <w:sz w:val="32"/>
@@ -66,20 +66,7 @@
           <w:rtl/>
           <w:lang w:val="en-US"/>
         </w:rPr>
-        <w:t>חלק א</w:t>
-      </w:r>
-      <w:r>
-        <w:rPr>
-          <w:rFonts w:ascii="Assistant SemiBold" w:hAnsi="Assistant SemiBold" w:cs="Assistant SemiBold"/>
-          <w:b/>
-          <w:bCs/>
-          <w:sz w:val="32"/>
-          <w:szCs w:val="32"/>
-          <w:u w:val="single"/>
-          <w:rtl/>
-          <w:lang w:val="en-US"/>
-        </w:rPr>
-        <w:t xml:space="preserve"> </w:t>
+        <w:t xml:space="preserve">חלק א </w:t>
       </w:r>
       <w:r>
         <w:rPr>
@@ -145,6 +132,88 @@
           <w:rtl/>
         </w:rPr>
       </w:pPr>
+      <w:r>
+        <w:rPr>
+          <w:rFonts w:ascii="Assistant SemiBold" w:hAnsi="Assistant SemiBold" w:cs="Assistant SemiBold" w:hint="cs"/>
+          <w:sz w:val="24"/>
+          <w:szCs w:val="24"/>
+          <w:u w:val="single"/>
+          <w:rtl/>
+        </w:rPr>
+        <w:t xml:space="preserve">מגישים: שירה </w:t>
+      </w:r>
+      <w:proofErr w:type="spellStart"/>
+      <w:r>
+        <w:rPr>
+          <w:rFonts w:ascii="Assistant SemiBold" w:hAnsi="Assistant SemiBold" w:cs="Assistant SemiBold" w:hint="cs"/>
+          <w:sz w:val="24"/>
+          <w:szCs w:val="24"/>
+          <w:u w:val="single"/>
+          <w:rtl/>
+        </w:rPr>
+        <w:t>צ'</w:t>
+      </w:r>
+      <w:r>
+        <w:rPr>
+          <w:rFonts w:ascii="Assistant SemiBold" w:hAnsi="Assistant SemiBold" w:cs="Assistant SemiBold" w:hint="cs"/>
+          <w:sz w:val="24"/>
+          <w:szCs w:val="24"/>
+          <w:u w:val="single"/>
+          <w:rtl/>
+        </w:rPr>
+        <w:t>ש</w:t>
+      </w:r>
+      <w:r>
+        <w:rPr>
+          <w:rFonts w:ascii="Assistant SemiBold" w:hAnsi="Assistant SemiBold" w:cs="Assistant SemiBold" w:hint="cs"/>
+          <w:sz w:val="24"/>
+          <w:szCs w:val="24"/>
+          <w:u w:val="single"/>
+          <w:rtl/>
+        </w:rPr>
+        <w:t>לר</w:t>
+      </w:r>
+      <w:proofErr w:type="spellEnd"/>
+      <w:r>
+        <w:rPr>
+          <w:rFonts w:ascii="Assistant SemiBold" w:hAnsi="Assistant SemiBold" w:cs="Assistant SemiBold" w:hint="cs"/>
+          <w:sz w:val="24"/>
+          <w:szCs w:val="24"/>
+          <w:u w:val="single"/>
+          <w:rtl/>
+        </w:rPr>
+        <w:t xml:space="preserve"> </w:t>
+      </w:r>
+      <w:r>
+        <w:rPr>
+          <w:rFonts w:ascii="Assistant SemiBold" w:hAnsi="Assistant SemiBold" w:cs="Assistant SemiBold" w:hint="cs"/>
+          <w:sz w:val="24"/>
+          <w:szCs w:val="24"/>
+          <w:u w:val="single"/>
+          <w:rtl/>
+        </w:rPr>
+        <w:t>323</w:t>
+      </w:r>
+      <w:r>
+        <w:rPr>
+          <w:rFonts w:ascii="Assistant SemiBold" w:hAnsi="Assistant SemiBold" w:cs="Assistant SemiBold" w:hint="cs"/>
+          <w:sz w:val="24"/>
+          <w:szCs w:val="24"/>
+          <w:u w:val="single"/>
+          <w:rtl/>
+        </w:rPr>
+        <w:t>825059</w:t>
+      </w:r>
+      <w:r>
+        <w:rPr>
+          <w:rFonts w:ascii="Assistant SemiBold" w:hAnsi="Assistant SemiBold" w:cs="Assistant SemiBold" w:hint="cs"/>
+          <w:sz w:val="24"/>
+          <w:szCs w:val="24"/>
+          <w:u w:val="single"/>
+          <w:rtl/>
+        </w:rPr>
+        <w:t>,אוהד וולפמן 316552496</w:t>
+      </w:r>
     </w:p>
     <w:p>
       <w:pPr>
@@ -269,25 +338,33 @@
           <w:szCs w:val="24"/>
           <w:rtl/>
         </w:rPr>
-        <w:t>1. כיצד משיג התוקף אמת קרקע</w:t>
-      </w:r>
-      <w:r>
-        <w:rPr>
-          <w:rFonts w:ascii="Assistant SemiBold" w:hAnsi="Assistant SemiBold" w:cs="Assistant SemiBold" w:hint="cs"/>
-          <w:sz w:val="24"/>
-          <w:szCs w:val="24"/>
-          <w:rtl/>
-        </w:rPr>
-        <w:t>ית</w:t>
-      </w:r>
-      <w:r>
-        <w:rPr>
-          <w:rFonts w:ascii="Assistant SemiBold" w:hAnsi="Assistant SemiBold" w:cs="Assistant SemiBold"/>
-          <w:sz w:val="24"/>
-          <w:szCs w:val="24"/>
-          <w:rtl/>
-        </w:rPr>
-        <w:t xml:space="preserve"> על תעבורת הערוץ?</w:t>
+        <w:t xml:space="preserve">1. כיצד משיג התוקף </w:t>
+      </w:r>
+      <w:r>
+        <w:rPr>
+          <w:rFonts w:ascii="Assistant SemiBold" w:hAnsi="Assistant SemiBold" w:cs="Assistant SemiBold"/>
+          <w:sz w:val="24"/>
+          <w:szCs w:val="24"/>
+        </w:rPr>
+        <w:t>ground truth</w:t>
+      </w:r>
+      <w:r>
+        <w:rPr>
+          <w:rFonts w:ascii="Assistant SemiBold" w:hAnsi="Assistant SemiBold" w:cs="Assistant SemiBold" w:hint="cs"/>
+          <w:sz w:val="24"/>
+          <w:szCs w:val="24"/>
+          <w:rtl/>
+        </w:rPr>
+        <w:t xml:space="preserve"> </w:t>
+      </w:r>
+      <w:r>
+        <w:rPr>
+          <w:rFonts w:ascii="Assistant SemiBold" w:hAnsi="Assistant SemiBold" w:cs="Assistant SemiBold"/>
+          <w:sz w:val="24"/>
+          <w:szCs w:val="24"/>
+          <w:rtl/>
+        </w:rPr>
+        <w:t>על תעבורת הערוץ?</w:t>
       </w:r>
       <w:r>
         <w:rPr>
@@ -303,9 +380,17 @@
           <w:rFonts w:ascii="Assistant SemiBold" w:hAnsi="Assistant SemiBold" w:cs="Assistant SemiBold"/>
           <w:sz w:val="24"/>
           <w:szCs w:val="24"/>
-          <w:rtl/>
-        </w:rPr>
-        <w:t xml:space="preserve">אמת קרקעית </w:t>
+        </w:rPr>
+        <w:t>ground truth</w:t>
+      </w:r>
+      <w:r>
+        <w:rPr>
+          <w:rFonts w:ascii="Assistant SemiBold" w:hAnsi="Assistant SemiBold" w:cs="Assistant SemiBold" w:hint="cs"/>
+          <w:sz w:val="24"/>
+          <w:szCs w:val="24"/>
+          <w:rtl/>
+        </w:rPr>
+        <w:t xml:space="preserve"> </w:t>
       </w:r>
       <w:r>
         <w:rPr>
@@ -600,26 +685,188 @@
           <w:szCs w:val="24"/>
           <w:rtl/>
         </w:rPr>
-        <w:t xml:space="preserve"> נכתב על ידי אלירזה בהרמאלי, אמיר הומאנסאדר, רמין סולטני, דניס גוקל ודון טאוסלי</w:t>
-      </w:r>
-      <w:r>
-        <w:rPr>
-          <w:rFonts w:ascii="Assistant SemiBold" w:hAnsi="Assistant SemiBold" w:cs="Assistant SemiBold"/>
-          <w:sz w:val="24"/>
-          <w:szCs w:val="24"/>
-          <w:rtl/>
-        </w:rPr>
-        <w:t xml:space="preserve"> מאמהרסט, מ</w:t>
-      </w:r>
-      <w:r>
-        <w:rPr>
-          <w:rFonts w:ascii="Assistant SemiBold" w:hAnsi="Assistant SemiBold" w:cs="Assistant SemiBold"/>
-          <w:sz w:val="24"/>
-          <w:szCs w:val="24"/>
-          <w:rtl/>
-        </w:rPr>
-        <w:t>אוניברסיטת מסצ'וסטס אמהרסט</w:t>
-      </w:r>
+        <w:t xml:space="preserve"> נכתב על ידי </w:t>
+      </w:r>
+      <w:proofErr w:type="spellStart"/>
+      <w:r>
+        <w:rPr>
+          <w:rFonts w:ascii="Assistant SemiBold" w:hAnsi="Assistant SemiBold" w:cs="Assistant SemiBold"/>
+          <w:sz w:val="24"/>
+          <w:szCs w:val="24"/>
+          <w:rtl/>
+        </w:rPr>
+        <w:t>אלירזה</w:t>
+      </w:r>
+      <w:proofErr w:type="spellEnd"/>
+      <w:r>
+        <w:rPr>
+          <w:rFonts w:ascii="Assistant SemiBold" w:hAnsi="Assistant SemiBold" w:cs="Assistant SemiBold"/>
+          <w:sz w:val="24"/>
+          <w:szCs w:val="24"/>
+          <w:rtl/>
+        </w:rPr>
+        <w:t xml:space="preserve"> </w:t>
+      </w:r>
+      <w:proofErr w:type="spellStart"/>
+      <w:r>
+        <w:rPr>
+          <w:rFonts w:ascii="Assistant SemiBold" w:hAnsi="Assistant SemiBold" w:cs="Assistant SemiBold"/>
+          <w:sz w:val="24"/>
+          <w:szCs w:val="24"/>
+          <w:rtl/>
+        </w:rPr>
+        <w:t>בהרמאלי</w:t>
+      </w:r>
+      <w:proofErr w:type="spellEnd"/>
+      <w:r>
+        <w:rPr>
+          <w:rFonts w:ascii="Assistant SemiBold" w:hAnsi="Assistant SemiBold" w:cs="Assistant SemiBold"/>
+          <w:sz w:val="24"/>
+          <w:szCs w:val="24"/>
+          <w:rtl/>
+        </w:rPr>
+        <w:t xml:space="preserve">, אמיר </w:t>
+      </w:r>
+      <w:proofErr w:type="spellStart"/>
+      <w:r>
+        <w:rPr>
+          <w:rFonts w:ascii="Assistant SemiBold" w:hAnsi="Assistant SemiBold" w:cs="Assistant SemiBold"/>
+          <w:sz w:val="24"/>
+          <w:szCs w:val="24"/>
+          <w:rtl/>
+        </w:rPr>
+        <w:t>הומאנסאדר</w:t>
+      </w:r>
+      <w:proofErr w:type="spellEnd"/>
+      <w:r>
+        <w:rPr>
+          <w:rFonts w:ascii="Assistant SemiBold" w:hAnsi="Assistant SemiBold" w:cs="Assistant SemiBold"/>
+          <w:sz w:val="24"/>
+          <w:szCs w:val="24"/>
+          <w:rtl/>
+        </w:rPr>
+        <w:t xml:space="preserve">, </w:t>
+      </w:r>
+      <w:proofErr w:type="spellStart"/>
+      <w:r>
+        <w:rPr>
+          <w:rFonts w:ascii="Assistant SemiBold" w:hAnsi="Assistant SemiBold" w:cs="Assistant SemiBold"/>
+          <w:sz w:val="24"/>
+          <w:szCs w:val="24"/>
+          <w:rtl/>
+        </w:rPr>
+        <w:t>רמין</w:t>
+      </w:r>
+      <w:proofErr w:type="spellEnd"/>
+      <w:r>
+        <w:rPr>
+          <w:rFonts w:ascii="Assistant SemiBold" w:hAnsi="Assistant SemiBold" w:cs="Assistant SemiBold"/>
+          <w:sz w:val="24"/>
+          <w:szCs w:val="24"/>
+          <w:rtl/>
+        </w:rPr>
+        <w:t xml:space="preserve"> </w:t>
+      </w:r>
+      <w:proofErr w:type="spellStart"/>
+      <w:r>
+        <w:rPr>
+          <w:rFonts w:ascii="Assistant SemiBold" w:hAnsi="Assistant SemiBold" w:cs="Assistant SemiBold"/>
+          <w:sz w:val="24"/>
+          <w:szCs w:val="24"/>
+          <w:rtl/>
+        </w:rPr>
+        <w:t>סולטני</w:t>
+      </w:r>
+      <w:proofErr w:type="spellEnd"/>
+      <w:r>
+        <w:rPr>
+          <w:rFonts w:ascii="Assistant SemiBold" w:hAnsi="Assistant SemiBold" w:cs="Assistant SemiBold"/>
+          <w:sz w:val="24"/>
+          <w:szCs w:val="24"/>
+          <w:rtl/>
+        </w:rPr>
+        <w:t xml:space="preserve">, דניס </w:t>
+      </w:r>
+      <w:proofErr w:type="spellStart"/>
+      <w:r>
+        <w:rPr>
+          <w:rFonts w:ascii="Assistant SemiBold" w:hAnsi="Assistant SemiBold" w:cs="Assistant SemiBold"/>
+          <w:sz w:val="24"/>
+          <w:szCs w:val="24"/>
+          <w:rtl/>
+        </w:rPr>
+        <w:t>גוקל</w:t>
+      </w:r>
+      <w:proofErr w:type="spellEnd"/>
+      <w:r>
+        <w:rPr>
+          <w:rFonts w:ascii="Assistant SemiBold" w:hAnsi="Assistant SemiBold" w:cs="Assistant SemiBold"/>
+          <w:sz w:val="24"/>
+          <w:szCs w:val="24"/>
+          <w:rtl/>
+        </w:rPr>
+        <w:t xml:space="preserve"> ודון </w:t>
+      </w:r>
+      <w:proofErr w:type="spellStart"/>
+      <w:r>
+        <w:rPr>
+          <w:rFonts w:ascii="Assistant SemiBold" w:hAnsi="Assistant SemiBold" w:cs="Assistant SemiBold"/>
+          <w:sz w:val="24"/>
+          <w:szCs w:val="24"/>
+          <w:rtl/>
+        </w:rPr>
+        <w:t>טאוסלי</w:t>
+      </w:r>
+      <w:proofErr w:type="spellEnd"/>
+      <w:r>
+        <w:rPr>
+          <w:rFonts w:ascii="Assistant SemiBold" w:hAnsi="Assistant SemiBold" w:cs="Assistant SemiBold"/>
+          <w:sz w:val="24"/>
+          <w:szCs w:val="24"/>
+          <w:rtl/>
+        </w:rPr>
+        <w:t xml:space="preserve"> </w:t>
+      </w:r>
+      <w:proofErr w:type="spellStart"/>
+      <w:r>
+        <w:rPr>
+          <w:rFonts w:ascii="Assistant SemiBold" w:hAnsi="Assistant SemiBold" w:cs="Assistant SemiBold"/>
+          <w:sz w:val="24"/>
+          <w:szCs w:val="24"/>
+          <w:rtl/>
+        </w:rPr>
+        <w:t>מאמהרסט</w:t>
+      </w:r>
+      <w:proofErr w:type="spellEnd"/>
+      <w:r>
+        <w:rPr>
+          <w:rFonts w:ascii="Assistant SemiBold" w:hAnsi="Assistant SemiBold" w:cs="Assistant SemiBold"/>
+          <w:sz w:val="24"/>
+          <w:szCs w:val="24"/>
+          <w:rtl/>
+        </w:rPr>
+        <w:t>, מ</w:t>
+      </w:r>
+      <w:r>
+        <w:rPr>
+          <w:rFonts w:ascii="Assistant SemiBold" w:hAnsi="Assistant SemiBold" w:cs="Assistant SemiBold"/>
+          <w:sz w:val="24"/>
+          <w:szCs w:val="24"/>
+          <w:rtl/>
+        </w:rPr>
+        <w:t xml:space="preserve">אוניברסיטת מסצ'וסטס </w:t>
+      </w:r>
+      <w:proofErr w:type="spellStart"/>
+      <w:r>
+        <w:rPr>
+          <w:rFonts w:ascii="Assistant SemiBold" w:hAnsi="Assistant SemiBold" w:cs="Assistant SemiBold"/>
+          <w:sz w:val="24"/>
+          <w:szCs w:val="24"/>
+          <w:rtl/>
+        </w:rPr>
+        <w:t>אמהרסט</w:t>
+      </w:r>
+      <w:proofErr w:type="spellEnd"/>
       <w:r>
         <w:rPr>
           <w:rFonts w:ascii="Assistant SemiBold" w:hAnsi="Assistant SemiBold" w:cs="Assistant SemiBold"/>
@@ -787,7 +1034,27 @@
           <w:szCs w:val="24"/>
           <w:rtl/>
         </w:rPr>
-        <w:t>טלגרם, סיגנל ווואטסאפ הפכו לחלק בלתי נפרד מהתקשורת היומיומית</w:t>
+        <w:t xml:space="preserve">טלגרם, סיגנל </w:t>
+      </w:r>
+      <w:proofErr w:type="spellStart"/>
+      <w:r>
+        <w:rPr>
+          <w:rFonts w:ascii="Assistant SemiBold" w:hAnsi="Assistant SemiBold" w:cs="Assistant SemiBold"/>
+          <w:sz w:val="24"/>
+          <w:szCs w:val="24"/>
+          <w:rtl/>
+        </w:rPr>
+        <w:t>ווואטסאפ</w:t>
+      </w:r>
+      <w:proofErr w:type="spellEnd"/>
+      <w:r>
+        <w:rPr>
+          <w:rFonts w:ascii="Assistant SemiBold" w:hAnsi="Assistant SemiBold" w:cs="Assistant SemiBold"/>
+          <w:sz w:val="24"/>
+          <w:szCs w:val="24"/>
+          <w:rtl/>
+        </w:rPr>
+        <w:t xml:space="preserve"> הפכו לחלק בלתי נפרד מהתקשורת היומיומית</w:t>
       </w:r>
       <w:r>
         <w:rPr>
@@ -1323,16 +1590,7 @@
           <w:szCs w:val="24"/>
           <w:rtl/>
         </w:rPr>
-        <w:t xml:space="preserve"> היו שמחים שלא </w:t>
-      </w:r>
-      <w:r>
-        <w:rPr>
-          <w:rFonts w:ascii="Assistant SemiBold" w:hAnsi="Assistant SemiBold" w:cs="Assistant SemiBold" w:hint="cs"/>
-          <w:sz w:val="24"/>
-          <w:szCs w:val="24"/>
-          <w:rtl/>
-        </w:rPr>
-        <w:t>יהיו</w:t>
+        <w:t xml:space="preserve"> היו שמחים שלא יהיו</w:t>
       </w:r>
       <w:r>
         <w:rPr>
@@ -1480,27 +1738,36 @@
           <w:u w:val="single"/>
           <w:rtl/>
         </w:rPr>
-        <w:t>כיצד משיג התוקף אמת קרקע</w:t>
-      </w:r>
-      <w:r>
-        <w:rPr>
-          <w:rFonts w:ascii="Assistant SemiBold" w:hAnsi="Assistant SemiBold" w:cs="Assistant SemiBold" w:hint="cs"/>
+        <w:t xml:space="preserve">כיצד משיג התוקף </w:t>
+      </w:r>
+      <w:r>
+        <w:rPr>
+          <w:rFonts w:ascii="Assistant SemiBold" w:hAnsi="Assistant SemiBold" w:cs="Assistant SemiBold"/>
           <w:sz w:val="24"/>
           <w:szCs w:val="24"/>
           <w:u w:val="single"/>
-          <w:rtl/>
-        </w:rPr>
-        <w:t>ית</w:t>
-      </w:r>
-      <w:r>
-        <w:rPr>
-          <w:rFonts w:ascii="Assistant SemiBold" w:hAnsi="Assistant SemiBold" w:cs="Assistant SemiBold"/>
+        </w:rPr>
+        <w:t>ground truth</w:t>
+      </w:r>
+      <w:r>
+        <w:rPr>
+          <w:rFonts w:ascii="Assistant SemiBold" w:hAnsi="Assistant SemiBold" w:cs="Assistant SemiBold" w:hint="cs"/>
           <w:sz w:val="24"/>
           <w:szCs w:val="24"/>
           <w:u w:val="single"/>
           <w:rtl/>
         </w:rPr>
-        <w:t xml:space="preserve"> על תעבורת הערוץ</w:t>
+        <w:t xml:space="preserve"> </w:t>
+      </w:r>
+      <w:r>
+        <w:rPr>
+          <w:rFonts w:ascii="Assistant SemiBold" w:hAnsi="Assistant SemiBold" w:cs="Assistant SemiBold"/>
+          <w:sz w:val="24"/>
+          <w:szCs w:val="24"/>
+          <w:u w:val="single"/>
+          <w:rtl/>
+        </w:rPr>
+        <w:t>על תעבורת הערוץ</w:t>
       </w:r>
       <w:r>
         <w:rPr>
@@ -2229,7 +2496,16 @@
           <w:sz w:val="24"/>
           <w:szCs w:val="24"/>
         </w:rPr>
-        <w:t>nternet e</w:t>
+        <w:t xml:space="preserve">nternet </w:t>
+      </w:r>
+      <w:proofErr w:type="spellStart"/>
+      <w:r>
+        <w:rPr>
+          <w:rFonts w:ascii="Assistant SemiBold" w:hAnsi="Assistant SemiBold" w:cs="Assistant SemiBold"/>
+          <w:sz w:val="24"/>
+          <w:szCs w:val="24"/>
+        </w:rPr>
+        <w:t>e</w:t>
       </w:r>
       <w:r>
         <w:rPr>
@@ -2245,7 +2521,16 @@
           <w:sz w:val="24"/>
           <w:szCs w:val="24"/>
         </w:rPr>
-        <w:t xml:space="preserve">change </w:t>
+        <w:t>change</w:t>
+      </w:r>
+      <w:proofErr w:type="spellEnd"/>
+      <w:r>
+        <w:rPr>
+          <w:rFonts w:ascii="Assistant SemiBold" w:hAnsi="Assistant SemiBold" w:cs="Assistant SemiBold"/>
+          <w:sz w:val="24"/>
+          <w:szCs w:val="24"/>
+        </w:rPr>
+        <w:t xml:space="preserve"> </w:t>
       </w:r>
       <w:r>
         <w:rPr>
@@ -2496,7 +2781,7 @@
         <w:bidi/>
         <w:spacing w:line="360" w:lineRule="auto"/>
         <w:rPr>
-          <w:rFonts w:ascii="Assistant SemiBold" w:hAnsi="Assistant SemiBold" w:cs="Assistant SemiBold" w:hint="cs"/>
+          <w:rFonts w:ascii="Assistant SemiBold" w:hAnsi="Assistant SemiBold" w:cs="Assistant SemiBold"/>
           <w:sz w:val="24"/>
           <w:szCs w:val="24"/>
           <w:rtl/>
@@ -2506,6 +2791,7 @@
       <w:r>
         <w:rPr>
           <w:rFonts w:ascii="Assistant SemiBold" w:hAnsi="Assistant SemiBold" w:cs="Assistant SemiBold"/>
+          <w:noProof/>
           <w:sz w:val="24"/>
           <w:szCs w:val="24"/>
           <w:rtl/>
@@ -2905,7 +3191,7 @@
         <w:bidi/>
         <w:spacing w:line="360" w:lineRule="auto"/>
         <w:rPr>
-          <w:rFonts w:ascii="Assistant SemiBold" w:hAnsi="Assistant SemiBold" w:cs="Assistant SemiBold" w:hint="cs"/>
+          <w:rFonts w:ascii="Assistant SemiBold" w:hAnsi="Assistant SemiBold" w:cs="Assistant SemiBold"/>
           <w:sz w:val="24"/>
           <w:szCs w:val="24"/>
         </w:rPr>
@@ -3377,16 +3663,36 @@
           <w:szCs w:val="24"/>
           <w:rtl/>
         </w:rPr>
-        <w:t>הרצויה, ו</w:t>
-      </w:r>
-      <w:r>
-        <w:rPr>
-          <w:rFonts w:ascii="Assistant SemiBold" w:hAnsi="Assistant SemiBold" w:cs="Assistant SemiBold"/>
-          <w:sz w:val="24"/>
-          <w:szCs w:val="24"/>
-          <w:rtl/>
-        </w:rPr>
-        <w:t xml:space="preserve">תעבורות משתמשים נוספים, באמצעות פונקציית </w:t>
+        <w:t xml:space="preserve">הרצויה, </w:t>
+      </w:r>
+      <w:proofErr w:type="spellStart"/>
+      <w:r>
+        <w:rPr>
+          <w:rFonts w:ascii="Assistant SemiBold" w:hAnsi="Assistant SemiBold" w:cs="Assistant SemiBold" w:hint="cs"/>
+          <w:sz w:val="24"/>
+          <w:szCs w:val="24"/>
+          <w:rtl/>
+        </w:rPr>
+        <w:t>ו</w:t>
+      </w:r>
+      <w:r>
+        <w:rPr>
+          <w:rFonts w:ascii="Assistant SemiBold" w:hAnsi="Assistant SemiBold" w:cs="Assistant SemiBold"/>
+          <w:sz w:val="24"/>
+          <w:szCs w:val="24"/>
+          <w:rtl/>
+        </w:rPr>
+        <w:t>תעבורות</w:t>
+      </w:r>
+      <w:proofErr w:type="spellEnd"/>
+      <w:r>
+        <w:rPr>
+          <w:rFonts w:ascii="Assistant SemiBold" w:hAnsi="Assistant SemiBold" w:cs="Assistant SemiBold"/>
+          <w:sz w:val="24"/>
+          <w:szCs w:val="24"/>
+          <w:rtl/>
+        </w:rPr>
+        <w:t xml:space="preserve"> משתמשים נוספים, באמצעות פונקציית </w:t>
       </w:r>
       <w:r>
         <w:rPr>
@@ -3763,7 +4069,47 @@
           <w:szCs w:val="24"/>
           <w:rtl/>
         </w:rPr>
-        <w:t>'צורות תעבורה', כפי שכינו אותה החוקרים, הכוונה לוקטור של אורך הפקטות כתלות בזמן</w:t>
+        <w:t xml:space="preserve">'צורות תעבורה', כפי שכינו אותה החוקרים, הכוונה </w:t>
+      </w:r>
+      <w:proofErr w:type="spellStart"/>
+      <w:r>
+        <w:rPr>
+          <w:rFonts w:ascii="Assistant SemiBold" w:hAnsi="Assistant SemiBold" w:cs="Assistant SemiBold" w:hint="cs"/>
+          <w:sz w:val="24"/>
+          <w:szCs w:val="24"/>
+          <w:rtl/>
+        </w:rPr>
+        <w:t>לוקטור</w:t>
+      </w:r>
+      <w:proofErr w:type="spellEnd"/>
+      <w:r>
+        <w:rPr>
+          <w:rFonts w:ascii="Assistant SemiBold" w:hAnsi="Assistant SemiBold" w:cs="Assistant SemiBold" w:hint="cs"/>
+          <w:sz w:val="24"/>
+          <w:szCs w:val="24"/>
+          <w:rtl/>
+        </w:rPr>
+        <w:t xml:space="preserve"> של אורך </w:t>
+      </w:r>
+      <w:proofErr w:type="spellStart"/>
+      <w:r>
+        <w:rPr>
+          <w:rFonts w:ascii="Assistant SemiBold" w:hAnsi="Assistant SemiBold" w:cs="Assistant SemiBold" w:hint="cs"/>
+          <w:sz w:val="24"/>
+          <w:szCs w:val="24"/>
+          <w:rtl/>
+        </w:rPr>
+        <w:t>הפקטות</w:t>
+      </w:r>
+      <w:proofErr w:type="spellEnd"/>
+      <w:r>
+        <w:rPr>
+          <w:rFonts w:ascii="Assistant SemiBold" w:hAnsi="Assistant SemiBold" w:cs="Assistant SemiBold" w:hint="cs"/>
+          <w:sz w:val="24"/>
+          <w:szCs w:val="24"/>
+          <w:rtl/>
+        </w:rPr>
+        <w:t xml:space="preserve"> כתלות בזמן</w:t>
       </w:r>
       <w:r>
         <w:rPr>
@@ -3887,6 +4233,7 @@
         </w:rPr>
         <w:t xml:space="preserve">כל אירוע (כלומר, כל פרץ) בפס תנועה שרוחבו הוא 2 </w:t>
       </w:r>
+      <w:proofErr w:type="spellStart"/>
       <w:r>
         <w:rPr>
           <w:rFonts w:ascii="Assistant SemiBold" w:hAnsi="Assistant SemiBold" w:cs="Assistant SemiBold"/>
@@ -3895,6 +4242,7 @@
         </w:rPr>
         <w:t>te</w:t>
       </w:r>
+      <w:proofErr w:type="spellEnd"/>
       <w:r>
         <w:rPr>
           <w:rFonts w:ascii="Assistant SemiBold" w:hAnsi="Assistant SemiBold" w:cs="Assistant SemiBold"/>
@@ -3904,6 +4252,7 @@
         </w:rPr>
         <w:t xml:space="preserve">, כאשר </w:t>
       </w:r>
+      <w:proofErr w:type="spellStart"/>
       <w:r>
         <w:rPr>
           <w:rFonts w:ascii="Assistant SemiBold" w:hAnsi="Assistant SemiBold" w:cs="Assistant SemiBold"/>
@@ -3912,6 +4261,7 @@
         </w:rPr>
         <w:t>te</w:t>
       </w:r>
+      <w:proofErr w:type="spellEnd"/>
       <w:r>
         <w:rPr>
           <w:rFonts w:ascii="Assistant SemiBold" w:hAnsi="Assistant SemiBold" w:cs="Assistant SemiBold"/>
@@ -4072,6 +4422,7 @@
         </w:rPr>
         <w:t xml:space="preserve"> ה</w:t>
       </w:r>
+      <w:proofErr w:type="spellStart"/>
       <w:r>
         <w:rPr>
           <w:rFonts w:ascii="Assistant SemiBold" w:hAnsi="Assistant SemiBold" w:cs="Assistant SemiBold"/>
@@ -4080,6 +4431,7 @@
         </w:rPr>
         <w:t>ts</w:t>
       </w:r>
+      <w:proofErr w:type="spellEnd"/>
       <w:r>
         <w:rPr>
           <w:rFonts w:ascii="Assistant SemiBold" w:hAnsi="Assistant SemiBold" w:cs="Assistant SemiBold"/>
@@ -4096,7 +4448,27 @@
           <w:szCs w:val="24"/>
           <w:rtl/>
         </w:rPr>
-        <w:t xml:space="preserve"> של הקבוצה הנבקדת. </w:t>
+        <w:t xml:space="preserve"> של הקבוצה </w:t>
+      </w:r>
+      <w:proofErr w:type="spellStart"/>
+      <w:r>
+        <w:rPr>
+          <w:rFonts w:ascii="Assistant SemiBold" w:hAnsi="Assistant SemiBold" w:cs="Assistant SemiBold" w:hint="cs"/>
+          <w:sz w:val="24"/>
+          <w:szCs w:val="24"/>
+          <w:rtl/>
+        </w:rPr>
+        <w:t>הנבקדת</w:t>
+      </w:r>
+      <w:proofErr w:type="spellEnd"/>
+      <w:r>
+        <w:rPr>
+          <w:rFonts w:ascii="Assistant SemiBold" w:hAnsi="Assistant SemiBold" w:cs="Assistant SemiBold" w:hint="cs"/>
+          <w:sz w:val="24"/>
+          <w:szCs w:val="24"/>
+          <w:rtl/>
+        </w:rPr>
+        <w:t xml:space="preserve">. </w:t>
       </w:r>
       <w:r>
         <w:rPr>
@@ -4246,6 +4618,7 @@
         </w:rPr>
         <w:t>השוואה ביחס ל</w:t>
       </w:r>
+      <w:proofErr w:type="spellStart"/>
       <w:r>
         <w:rPr>
           <w:rFonts w:ascii="Assistant SemiBold" w:hAnsi="Assistant SemiBold" w:cs="Assistant SemiBold"/>
@@ -4255,6 +4628,7 @@
         </w:rPr>
         <w:t>treshold</w:t>
       </w:r>
+      <w:proofErr w:type="spellEnd"/>
       <w:r>
         <w:rPr>
           <w:rFonts w:ascii="Assistant SemiBold" w:hAnsi="Assistant SemiBold" w:cs="Assistant SemiBold" w:hint="cs"/>
@@ -4422,6 +4796,7 @@
       <w:r>
         <w:rPr>
           <w:rFonts w:ascii="Assistant SemiBold" w:hAnsi="Assistant SemiBold" w:cs="Assistant SemiBold"/>
+          <w:noProof/>
           <w:sz w:val="24"/>
           <w:szCs w:val="24"/>
           <w:u w:val="single"/>
@@ -4906,8 +5281,18 @@
           <w:sz w:val="24"/>
           <w:szCs w:val="24"/>
         </w:rPr>
-        <w:t xml:space="preserve"> IMProxy</w:t>
-      </w:r>
+        <w:t xml:space="preserve"> </w:t>
+      </w:r>
+      <w:proofErr w:type="spellStart"/>
+      <w:r>
+        <w:rPr>
+          <w:rFonts w:ascii="Assistant SemiBold" w:hAnsi="Assistant SemiBold" w:cs="Assistant SemiBold"/>
+          <w:sz w:val="24"/>
+          <w:szCs w:val="24"/>
+        </w:rPr>
+        <w:t>IMProxy</w:t>
+      </w:r>
+      <w:proofErr w:type="spellEnd"/>
       <w:r>
         <w:rPr>
           <w:rFonts w:ascii="Assistant SemiBold" w:hAnsi="Assistant SemiBold" w:cs="Assistant SemiBold"/>
@@ -5062,7 +5447,7 @@
         <w:bidi/>
         <w:spacing w:line="360" w:lineRule="auto"/>
         <w:rPr>
-          <w:rFonts w:ascii="Assistant SemiBold" w:hAnsi="Assistant SemiBold" w:cs="Assistant SemiBold" w:hint="cs"/>
+          <w:rFonts w:ascii="Assistant SemiBold" w:hAnsi="Assistant SemiBold" w:cs="Assistant SemiBold"/>
           <w:sz w:val="24"/>
           <w:szCs w:val="24"/>
           <w:rtl/>
@@ -5122,6 +5507,7 @@
         </w:rPr>
         <w:t xml:space="preserve"> לציבור בקוד פתוח, הנקראת </w:t>
       </w:r>
+      <w:proofErr w:type="spellStart"/>
       <w:r>
         <w:rPr>
           <w:rFonts w:ascii="Assistant SemiBold" w:hAnsi="Assistant SemiBold" w:cs="Assistant SemiBold"/>
@@ -5130,6 +5516,7 @@
         </w:rPr>
         <w:t>IMProxy</w:t>
       </w:r>
+      <w:proofErr w:type="spellEnd"/>
       <w:r>
         <w:rPr>
           <w:rFonts w:ascii="Assistant SemiBold" w:hAnsi="Assistant SemiBold" w:cs="Assistant SemiBold"/>
@@ -5221,14 +5608,25 @@
           <w:rtl/>
         </w:rPr>
       </w:pPr>
-      <w:r>
-        <w:rPr>
-          <w:rFonts w:ascii="Assistant SemiBold" w:hAnsi="Assistant SemiBold" w:cs="Assistant SemiBold" w:hint="cs"/>
-          <w:sz w:val="24"/>
-          <w:szCs w:val="24"/>
-          <w:rtl/>
-        </w:rPr>
-        <w:t xml:space="preserve">לינקדאין </w:t>
+      <w:proofErr w:type="spellStart"/>
+      <w:r>
+        <w:rPr>
+          <w:rFonts w:ascii="Assistant SemiBold" w:hAnsi="Assistant SemiBold" w:cs="Assistant SemiBold" w:hint="cs"/>
+          <w:sz w:val="24"/>
+          <w:szCs w:val="24"/>
+          <w:rtl/>
+        </w:rPr>
+        <w:t>לינקדאין</w:t>
+      </w:r>
+      <w:proofErr w:type="spellEnd"/>
+      <w:r>
+        <w:rPr>
+          <w:rFonts w:ascii="Assistant SemiBold" w:hAnsi="Assistant SemiBold" w:cs="Assistant SemiBold" w:hint="cs"/>
+          <w:sz w:val="24"/>
+          <w:szCs w:val="24"/>
+          <w:rtl/>
+        </w:rPr>
+        <w:t xml:space="preserve"> </w:t>
       </w:r>
       <w:r>
         <w:rPr>
@@ -5296,7 +5694,7 @@
         <w:bidi/>
         <w:spacing w:line="360" w:lineRule="auto"/>
         <w:rPr>
-          <w:rFonts w:ascii="Assistant SemiBold" w:hAnsi="Assistant SemiBold" w:cs="Assistant SemiBold" w:hint="cs"/>
+          <w:rFonts w:ascii="Assistant SemiBold" w:hAnsi="Assistant SemiBold" w:cs="Assistant SemiBold"/>
           <w:sz w:val="24"/>
           <w:szCs w:val="24"/>
           <w:rtl/>
@@ -5335,14 +5733,25 @@
           <w:rtl/>
         </w:rPr>
       </w:pPr>
-      <w:r>
-        <w:rPr>
-          <w:rFonts w:ascii="Assistant SemiBold" w:hAnsi="Assistant SemiBold" w:cs="Assistant SemiBold" w:hint="cs"/>
-          <w:sz w:val="24"/>
-          <w:szCs w:val="24"/>
-          <w:rtl/>
-        </w:rPr>
-        <w:t xml:space="preserve">גיטהאב </w:t>
+      <w:proofErr w:type="spellStart"/>
+      <w:r>
+        <w:rPr>
+          <w:rFonts w:ascii="Assistant SemiBold" w:hAnsi="Assistant SemiBold" w:cs="Assistant SemiBold" w:hint="cs"/>
+          <w:sz w:val="24"/>
+          <w:szCs w:val="24"/>
+          <w:rtl/>
+        </w:rPr>
+        <w:t>גיטהאב</w:t>
+      </w:r>
+      <w:proofErr w:type="spellEnd"/>
+      <w:r>
+        <w:rPr>
+          <w:rFonts w:ascii="Assistant SemiBold" w:hAnsi="Assistant SemiBold" w:cs="Assistant SemiBold" w:hint="cs"/>
+          <w:sz w:val="24"/>
+          <w:szCs w:val="24"/>
+          <w:rtl/>
+        </w:rPr>
+        <w:t xml:space="preserve"> </w:t>
       </w:r>
       <w:r>
         <w:rPr>
@@ -5366,16 +5775,13 @@
     <w:p>
       <w:pPr>
         <w:pStyle w:val="a3"/>
-        <w:numPr>
-          <w:ilvl w:val="0"/>
-          <w:numId w:val="5"/>
-        </w:numPr>
         <w:bidi/>
         <w:spacing w:line="360" w:lineRule="auto"/>
         <w:rPr>
           <w:rFonts w:ascii="Assistant SemiBold" w:hAnsi="Assistant SemiBold" w:cs="Assistant SemiBold"/>
           <w:sz w:val="24"/>
           <w:szCs w:val="24"/>
+          <w:rtl/>
         </w:rPr>
       </w:pPr>
       <w:hyperlink r:id="rId9" w:history="1">
@@ -5386,17 +5792,13 @@
             <w:sz w:val="24"/>
             <w:szCs w:val="24"/>
           </w:rPr>
-          <w:t>https://github.com/shira-chesler</w:t>
+          <w:t>https://github.com/ohadwolfman/Networks_Final_Project</w:t>
         </w:r>
       </w:hyperlink>
     </w:p>
     <w:p>
       <w:pPr>
         <w:pStyle w:val="a3"/>
-        <w:numPr>
-          <w:ilvl w:val="0"/>
-          <w:numId w:val="5"/>
-        </w:numPr>
         <w:bidi/>
         <w:spacing w:line="360" w:lineRule="auto"/>
         <w:rPr>
@@ -5405,17 +5807,6 @@
           <w:szCs w:val="24"/>
         </w:rPr>
       </w:pPr>
-      <w:hyperlink r:id="rId10" w:history="1">
-        <w:r>
-          <w:rPr>
-            <w:rStyle w:val="Hyperlink"/>
-            <w:rFonts w:ascii="Assistant SemiBold" w:hAnsi="Assistant SemiBold" w:cs="Assistant SemiBold"/>
-            <w:sz w:val="24"/>
-            <w:szCs w:val="24"/>
-          </w:rPr>
-          <w:t>https://github.com/ohadwolfman</w:t>
-        </w:r>
-      </w:hyperlink>
     </w:p>
     <w:sectPr>
       <w:pgSz w:w="11906" w:h="16838"/>
@@ -6667,6 +7058,7 @@
   <w:style w:type="character" w:default="1" w:styleId="a0">
     <w:name w:val="Default Paragraph Font"/>
     <w:uiPriority w:val="1"/>
+    <w:semiHidden/>
     <w:unhideWhenUsed/>
   </w:style>
   <w:style w:type="table" w:default="1" w:styleId="a1">

</xml_diff>